<commit_message>
The status and the git basic commands.docx has been updated.?
</commit_message>
<xml_diff>
--- a/git basic commands.docx
+++ b/git basic commands.docx
@@ -121,7 +121,7 @@
       </w:pPr>
       <w:r>
         <w:rPr/>
-        <w:t>git branch  --lists all the branches</w:t>
+        <w:t>git branch  --lists all the branches the * prefixed the branch-name denotes the current branch  which you have checked out.</w:t>
       </w:r>
     </w:p>
     <w:p>
@@ -318,6 +318,20 @@
       <w:r>
         <w:rPr/>
         <w:t>git mergetool</w:t>
+      </w:r>
+    </w:p>
+    <w:p>
+      <w:pPr>
+        <w:pStyle w:val="style0"/>
+        <w:numPr>
+          <w:ilvl w:val="0"/>
+          <w:numId w:val="1"/>
+        </w:numPr>
+        <w:jc w:val="left"/>
+      </w:pPr>
+      <w:r>
+        <w:rPr/>
+        <w:t>git fetch origin</w:t>
       </w:r>
     </w:p>
     <w:sectPr>

</xml_diff>

<commit_message>
A few more updates to the git basic commands .docx - git push and git rebase.
</commit_message>
<xml_diff>
--- a/git basic commands.docx
+++ b/git basic commands.docx
@@ -15,6 +15,28 @@
     <w:p>
       <w:pPr>
         <w:pStyle w:val="style0"/>
+        <w:jc w:val="left"/>
+      </w:pPr>
+      <w:r>
+        <w:rPr/>
+        <w:t xml:space="preserve">Please ignore &lt;&gt; this while typing the commands. That is for example type this git clone </w:t>
+      </w:r>
+      <w:hyperlink r:id="rId2">
+        <w:r>
+          <w:rPr>
+            <w:rStyle w:val="style16"/>
+          </w:rPr>
+          <w:t>https://github.com/Varunriver/firstRepo.git</w:t>
+        </w:r>
+      </w:hyperlink>
+      <w:r>
+        <w:rPr/>
+        <w:t>, instead of git clone &lt;https://github.com/Varunriver/firstRepo.git&gt;.</w:t>
+      </w:r>
+    </w:p>
+    <w:p>
+      <w:pPr>
+        <w:pStyle w:val="style0"/>
         <w:numPr>
           <w:ilvl w:val="0"/>
           <w:numId w:val="1"/>
@@ -226,6 +248,48 @@
       <w:pPr>
         <w:pStyle w:val="style0"/>
         <w:numPr>
+          <w:ilvl w:val="1"/>
+          <w:numId w:val="1"/>
+        </w:numPr>
+        <w:jc w:val="left"/>
+      </w:pPr>
+      <w:r>
+        <w:rPr/>
+        <w:t>git checkout -b &lt;branch-name&gt;</w:t>
+      </w:r>
+    </w:p>
+    <w:p>
+      <w:pPr>
+        <w:pStyle w:val="style0"/>
+        <w:numPr>
+          <w:ilvl w:val="1"/>
+          <w:numId w:val="1"/>
+        </w:numPr>
+        <w:jc w:val="left"/>
+      </w:pPr>
+      <w:r>
+        <w:rPr/>
+        <w:t>git checkout -b &lt;branch-name&gt; &lt;remote-name&gt;/&lt;branch-name&gt;</w:t>
+      </w:r>
+    </w:p>
+    <w:p>
+      <w:pPr>
+        <w:pStyle w:val="style0"/>
+        <w:numPr>
+          <w:ilvl w:val="1"/>
+          <w:numId w:val="1"/>
+        </w:numPr>
+        <w:jc w:val="left"/>
+      </w:pPr>
+      <w:r>
+        <w:rPr/>
+        <w:t>git checkout –trach &lt;remote-name&gt;/&lt;branch-name&gt;</w:t>
+      </w:r>
+    </w:p>
+    <w:p>
+      <w:pPr>
+        <w:pStyle w:val="style0"/>
+        <w:numPr>
           <w:ilvl w:val="0"/>
           <w:numId w:val="1"/>
         </w:numPr>
@@ -289,6 +353,20 @@
       </w:pPr>
       <w:r>
         <w:rPr/>
+        <w:t xml:space="preserve">git remote </w:t>
+      </w:r>
+    </w:p>
+    <w:p>
+      <w:pPr>
+        <w:pStyle w:val="style0"/>
+        <w:numPr>
+          <w:ilvl w:val="1"/>
+          <w:numId w:val="1"/>
+        </w:numPr>
+        <w:jc w:val="left"/>
+      </w:pPr>
+      <w:r>
+        <w:rPr/>
         <w:t>git remote add &lt;remote-name&gt; &lt;remote-url&gt;</w:t>
       </w:r>
     </w:p>
@@ -331,7 +409,165 @@
       </w:pPr>
       <w:r>
         <w:rPr/>
-        <w:t>git fetch origin</w:t>
+        <w:t>git fetch  – this command fetches data from the server , that you don't have it,and updates your local database.</w:t>
+      </w:r>
+    </w:p>
+    <w:p>
+      <w:pPr>
+        <w:pStyle w:val="style0"/>
+        <w:numPr>
+          <w:ilvl w:val="1"/>
+          <w:numId w:val="1"/>
+        </w:numPr>
+        <w:jc w:val="left"/>
+      </w:pPr>
+      <w:r>
+        <w:rPr/>
+        <w:t>git fetch origin – fetches everything from the remote-name origin has that you don't have.</w:t>
+      </w:r>
+    </w:p>
+    <w:p>
+      <w:pPr>
+        <w:pStyle w:val="style0"/>
+        <w:numPr>
+          <w:ilvl w:val="0"/>
+          <w:numId w:val="1"/>
+        </w:numPr>
+        <w:jc w:val="left"/>
+      </w:pPr>
+      <w:r>
+        <w:rPr/>
+        <w:t xml:space="preserve"> </w:t>
+      </w:r>
+      <w:r>
+        <w:rPr/>
+        <w:t xml:space="preserve">git reomte add &lt;remote-name&gt; &lt;remote-url&gt; </w:t>
+      </w:r>
+    </w:p>
+    <w:p>
+      <w:pPr>
+        <w:pStyle w:val="style0"/>
+        <w:numPr>
+          <w:ilvl w:val="0"/>
+          <w:numId w:val="1"/>
+        </w:numPr>
+        <w:jc w:val="left"/>
+      </w:pPr>
+      <w:r>
+        <w:rPr/>
+        <w:t>git push – pushes/shares  a branch to the remote for which you have a write access.</w:t>
+      </w:r>
+    </w:p>
+    <w:p>
+      <w:pPr>
+        <w:pStyle w:val="style0"/>
+        <w:numPr>
+          <w:ilvl w:val="1"/>
+          <w:numId w:val="1"/>
+        </w:numPr>
+        <w:jc w:val="left"/>
+      </w:pPr>
+      <w:r>
+        <w:rPr/>
+        <w:t>git push &lt;remote-name&gt; &lt;branch-name&gt;</w:t>
+      </w:r>
+    </w:p>
+    <w:p>
+      <w:pPr>
+        <w:pStyle w:val="style0"/>
+        <w:numPr>
+          <w:ilvl w:val="1"/>
+          <w:numId w:val="1"/>
+        </w:numPr>
+        <w:jc w:val="left"/>
+      </w:pPr>
+      <w:r>
+        <w:rPr/>
+        <w:t>or git push &lt;remote-name&gt; &lt;branch-name&gt;:&lt;branch-name&gt;</w:t>
+      </w:r>
+    </w:p>
+    <w:p>
+      <w:pPr>
+        <w:pStyle w:val="style0"/>
+        <w:numPr>
+          <w:ilvl w:val="1"/>
+          <w:numId w:val="1"/>
+        </w:numPr>
+        <w:jc w:val="left"/>
+      </w:pPr>
+      <w:r>
+        <w:rPr/>
+        <w:t>or git push &lt;renote-name&gt; &lt;localbranch-name&gt;:&lt;remotebranch-name&gt; -- it renames the branch name while pushing it to the server.</w:t>
+      </w:r>
+    </w:p>
+    <w:p>
+      <w:pPr>
+        <w:pStyle w:val="style0"/>
+        <w:numPr>
+          <w:ilvl w:val="1"/>
+          <w:numId w:val="1"/>
+        </w:numPr>
+        <w:jc w:val="left"/>
+      </w:pPr>
+      <w:r>
+        <w:rPr/>
+        <w:t>git push &lt;remote-name&gt; :&lt;branch-name&gt; -- this command deletes the branch-name from the remote repository.</w:t>
+      </w:r>
+    </w:p>
+    <w:p>
+      <w:pPr>
+        <w:pStyle w:val="style0"/>
+        <w:numPr>
+          <w:ilvl w:val="0"/>
+          <w:numId w:val="1"/>
+        </w:numPr>
+        <w:jc w:val="left"/>
+      </w:pPr>
+      <w:r>
+        <w:rPr/>
+        <w:t>Git rebase</w:t>
+      </w:r>
+    </w:p>
+    <w:p>
+      <w:pPr>
+        <w:pStyle w:val="style0"/>
+        <w:numPr>
+          <w:ilvl w:val="1"/>
+          <w:numId w:val="1"/>
+        </w:numPr>
+        <w:jc w:val="left"/>
+      </w:pPr>
+      <w:r>
+        <w:rPr/>
+        <w:t>git rebase &lt;branch-name&gt;</w:t>
+      </w:r>
+    </w:p>
+    <w:p>
+      <w:pPr>
+        <w:pStyle w:val="style0"/>
+        <w:numPr>
+          <w:ilvl w:val="1"/>
+          <w:numId w:val="1"/>
+        </w:numPr>
+        <w:jc w:val="left"/>
+      </w:pPr>
+      <w:r>
+        <w:rPr/>
+        <w:t>git rebase –onto &lt;branch-name&gt; &lt;branch-name&gt; &lt;branch-name&gt; ....etc.</w:t>
+      </w:r>
+    </w:p>
+    <w:p>
+      <w:pPr>
+        <w:pStyle w:val="style0"/>
+        <w:numPr>
+          <w:ilvl w:val="1"/>
+          <w:numId w:val="1"/>
+        </w:numPr>
+        <w:jc w:val="left"/>
+      </w:pPr>
+      <w:r>
+        <w:rPr/>
+        <w:t>Git rebase &lt;branch-name&gt; &lt;branch-name&gt;</w:t>
       </w:r>
     </w:p>
     <w:sectPr>
@@ -617,10 +853,19 @@
     <w:next w:val="style15"/>
     <w:rPr/>
   </w:style>
-  <w:style w:styleId="style16" w:type="paragraph">
+  <w:style w:styleId="style16" w:type="character">
+    <w:name w:val="Internet Link"/>
+    <w:next w:val="style16"/>
+    <w:rPr>
+      <w:color w:val="000080"/>
+      <w:u w:val="single"/>
+      <w:lang w:bidi="zxx-" w:eastAsia="zxx-" w:val="zxx-"/>
+    </w:rPr>
+  </w:style>
+  <w:style w:styleId="style17" w:type="paragraph">
     <w:name w:val="Heading"/>
     <w:basedOn w:val="style0"/>
-    <w:next w:val="style17"/>
+    <w:next w:val="style18"/>
     <w:pPr>
       <w:keepNext/>
       <w:spacing w:after="120" w:before="240"/>
@@ -632,29 +877,29 @@
       <w:szCs w:val="28"/>
     </w:rPr>
   </w:style>
-  <w:style w:styleId="style17" w:type="paragraph">
+  <w:style w:styleId="style18" w:type="paragraph">
     <w:name w:val="Text Body"/>
     <w:basedOn w:val="style0"/>
-    <w:next w:val="style17"/>
+    <w:next w:val="style18"/>
     <w:pPr>
       <w:spacing w:after="120" w:before="0"/>
       <w:contextualSpacing w:val="false"/>
     </w:pPr>
     <w:rPr/>
   </w:style>
-  <w:style w:styleId="style18" w:type="paragraph">
+  <w:style w:styleId="style19" w:type="paragraph">
     <w:name w:val="List"/>
-    <w:basedOn w:val="style17"/>
-    <w:next w:val="style18"/>
+    <w:basedOn w:val="style18"/>
+    <w:next w:val="style19"/>
     <w:pPr/>
     <w:rPr>
       <w:rFonts w:cs="Lohit Devanagari"/>
     </w:rPr>
   </w:style>
-  <w:style w:styleId="style19" w:type="paragraph">
+  <w:style w:styleId="style20" w:type="paragraph">
     <w:name w:val="Caption"/>
     <w:basedOn w:val="style0"/>
-    <w:next w:val="style19"/>
+    <w:next w:val="style20"/>
     <w:pPr>
       <w:suppressLineNumbers/>
       <w:spacing w:after="120" w:before="120"/>
@@ -668,10 +913,10 @@
       <w:szCs w:val="24"/>
     </w:rPr>
   </w:style>
-  <w:style w:styleId="style20" w:type="paragraph">
+  <w:style w:styleId="style21" w:type="paragraph">
     <w:name w:val="Index"/>
     <w:basedOn w:val="style0"/>
-    <w:next w:val="style20"/>
+    <w:next w:val="style21"/>
     <w:pPr>
       <w:suppressLineNumbers/>
     </w:pPr>

</xml_diff>